<commit_message>
Word document changes with gradle changes
</commit_message>
<xml_diff>
--- a/Testing Documentation.docx
+++ b/Testing Documentation.docx
@@ -6,6 +6,7 @@
     <w:p>
       <w:pPr>
         <w:rPr>
+          <w:rFonts w:ascii="Verdana" w:hAnsi="Verdana"/>
           <w:b/>
           <w:bCs/>
           <w:sz w:val="28"/>
@@ -14,6 +15,7 @@
       </w:pPr>
       <w:r>
         <w:rPr>
+          <w:rFonts w:ascii="Verdana" w:hAnsi="Verdana"/>
           <w:b/>
           <w:bCs/>
           <w:sz w:val="28"/>
@@ -25,6 +27,20 @@
     <w:p>
       <w:pPr>
         <w:rPr>
+          <w:rFonts w:ascii="Verdana" w:hAnsi="Verdana"/>
+        </w:rPr>
+      </w:pPr>
+      <w:r>
+        <w:rPr>
+          <w:rFonts w:ascii="Verdana" w:hAnsi="Verdana"/>
+        </w:rPr>
+        <w:t>In January 2020 a preliminary version of the app was created for testing, two users were given the app and a form to fill out asking what they liked/disliked about the app and if they had any improvement suggestions.</w:t>
+      </w:r>
+    </w:p>
+    <w:p>
+      <w:pPr>
+        <w:rPr>
+          <w:rFonts w:ascii="Verdana" w:hAnsi="Verdana"/>
           <w:b/>
           <w:bCs/>
           <w:u w:val="single"/>
@@ -32,6 +48,7 @@
       </w:pPr>
       <w:r>
         <w:rPr>
+          <w:rFonts w:ascii="Verdana" w:hAnsi="Verdana"/>
           <w:b/>
           <w:bCs/>
           <w:u w:val="single"/>
@@ -382,39 +399,7 @@
                 <w:color w:val="000000"/>
                 <w:lang w:eastAsia="en-GB"/>
               </w:rPr>
-              <w:t>settings, basket</w:t>
-            </w:r>
-            <w:r>
-              <w:rPr>
-                <w:rFonts w:ascii="Verdana" w:eastAsia="Times New Roman" w:hAnsi="Verdana" w:cs="Calibri"/>
-                <w:color w:val="000000"/>
-                <w:lang w:eastAsia="en-GB"/>
-              </w:rPr>
-              <w:t>, my</w:t>
-            </w:r>
-            <w:r>
-              <w:rPr>
-                <w:rFonts w:ascii="Verdana" w:eastAsia="Times New Roman" w:hAnsi="Verdana" w:cs="Calibri"/>
-                <w:color w:val="000000"/>
-                <w:lang w:eastAsia="en-GB"/>
-              </w:rPr>
-              <w:t xml:space="preserve"> meals</w:t>
-            </w:r>
-            <w:r>
-              <w:rPr>
-                <w:rFonts w:ascii="Verdana" w:eastAsia="Times New Roman" w:hAnsi="Verdana" w:cs="Calibri"/>
-                <w:color w:val="000000"/>
-                <w:lang w:eastAsia="en-GB"/>
-              </w:rPr>
-              <w:t xml:space="preserve"> and current orders</w:t>
-            </w:r>
-            <w:r>
-              <w:rPr>
-                <w:rFonts w:ascii="Verdana" w:eastAsia="Times New Roman" w:hAnsi="Verdana" w:cs="Calibri"/>
-                <w:color w:val="000000"/>
-                <w:lang w:eastAsia="en-GB"/>
-              </w:rPr>
-              <w:t>.</w:t>
+              <w:t>settings, basket, my meals and current orders.</w:t>
             </w:r>
           </w:p>
           <w:p>
@@ -431,581 +416,12 @@
         </w:tc>
       </w:tr>
     </w:tbl>
-    <w:p/>
-    <w:tbl>
-      <w:tblPr>
-        <w:tblW w:w="9067" w:type="dxa"/>
-        <w:tblCellMar>
-          <w:left w:w="10" w:type="dxa"/>
-          <w:right w:w="10" w:type="dxa"/>
-        </w:tblCellMar>
-        <w:tblLook w:val="04A0" w:firstRow="1" w:lastRow="0" w:firstColumn="1" w:lastColumn="0" w:noHBand="0" w:noVBand="1"/>
-      </w:tblPr>
-      <w:tblGrid>
-        <w:gridCol w:w="2547"/>
-        <w:gridCol w:w="6520"/>
-      </w:tblGrid>
-      <w:tr>
-        <w:tc>
-          <w:tcPr>
-            <w:tcW w:w="2547" w:type="dxa"/>
-            <w:tcBorders>
-              <w:top w:val="single" w:sz="4" w:space="0" w:color="000000"/>
-              <w:left w:val="single" w:sz="4" w:space="0" w:color="000000"/>
-              <w:bottom w:val="single" w:sz="4" w:space="0" w:color="000000"/>
-              <w:right w:val="single" w:sz="4" w:space="0" w:color="000000"/>
-            </w:tcBorders>
-            <w:shd w:val="clear" w:color="auto" w:fill="auto"/>
-            <w:tcMar>
-              <w:top w:w="0" w:type="dxa"/>
-              <w:left w:w="108" w:type="dxa"/>
-              <w:bottom w:w="0" w:type="dxa"/>
-              <w:right w:w="108" w:type="dxa"/>
-            </w:tcMar>
-          </w:tcPr>
-          <w:p>
-            <w:pPr>
-              <w:spacing w:after="0"/>
-              <w:jc w:val="both"/>
-              <w:rPr>
-                <w:rFonts w:ascii="Verdana" w:eastAsia="Times New Roman" w:hAnsi="Verdana" w:cs="Calibri"/>
-                <w:color w:val="000000"/>
-                <w:lang w:eastAsia="en-GB"/>
-              </w:rPr>
-            </w:pPr>
-            <w:r>
-              <w:rPr>
-                <w:rFonts w:ascii="Verdana" w:eastAsia="Times New Roman" w:hAnsi="Verdana" w:cs="Calibri"/>
-                <w:color w:val="000000"/>
-                <w:lang w:eastAsia="en-GB"/>
-              </w:rPr>
-              <w:t>Tester</w:t>
-            </w:r>
-          </w:p>
-        </w:tc>
-        <w:tc>
-          <w:tcPr>
-            <w:tcW w:w="6520" w:type="dxa"/>
-            <w:tcBorders>
-              <w:top w:val="single" w:sz="4" w:space="0" w:color="000000"/>
-              <w:left w:val="single" w:sz="4" w:space="0" w:color="000000"/>
-              <w:bottom w:val="single" w:sz="4" w:space="0" w:color="000000"/>
-              <w:right w:val="single" w:sz="4" w:space="0" w:color="000000"/>
-            </w:tcBorders>
-            <w:shd w:val="clear" w:color="auto" w:fill="auto"/>
-            <w:tcMar>
-              <w:top w:w="0" w:type="dxa"/>
-              <w:left w:w="108" w:type="dxa"/>
-              <w:bottom w:w="0" w:type="dxa"/>
-              <w:right w:w="108" w:type="dxa"/>
-            </w:tcMar>
-          </w:tcPr>
-          <w:p>
-            <w:pPr>
-              <w:spacing w:after="0"/>
-              <w:jc w:val="both"/>
-              <w:rPr>
-                <w:rFonts w:ascii="Verdana" w:eastAsia="Times New Roman" w:hAnsi="Verdana" w:cs="Calibri"/>
-                <w:color w:val="000000"/>
-                <w:lang w:eastAsia="en-GB"/>
-              </w:rPr>
-            </w:pPr>
-            <w:r>
-              <w:rPr>
-                <w:rFonts w:ascii="Verdana" w:eastAsia="Times New Roman" w:hAnsi="Verdana" w:cs="Calibri"/>
-                <w:color w:val="000000"/>
-                <w:lang w:eastAsia="en-GB"/>
-              </w:rPr>
-              <w:t>Liam Franey</w:t>
-            </w:r>
-          </w:p>
-        </w:tc>
-      </w:tr>
-      <w:tr>
-        <w:tc>
-          <w:tcPr>
-            <w:tcW w:w="2547" w:type="dxa"/>
-            <w:tcBorders>
-              <w:top w:val="single" w:sz="4" w:space="0" w:color="000000"/>
-              <w:left w:val="single" w:sz="4" w:space="0" w:color="000000"/>
-              <w:bottom w:val="single" w:sz="4" w:space="0" w:color="000000"/>
-              <w:right w:val="single" w:sz="4" w:space="0" w:color="000000"/>
-            </w:tcBorders>
-            <w:shd w:val="clear" w:color="auto" w:fill="auto"/>
-            <w:tcMar>
-              <w:top w:w="0" w:type="dxa"/>
-              <w:left w:w="108" w:type="dxa"/>
-              <w:bottom w:w="0" w:type="dxa"/>
-              <w:right w:w="108" w:type="dxa"/>
-            </w:tcMar>
-          </w:tcPr>
-          <w:p>
-            <w:pPr>
-              <w:spacing w:after="0"/>
-              <w:jc w:val="both"/>
-              <w:rPr>
-                <w:rFonts w:ascii="Verdana" w:eastAsia="Times New Roman" w:hAnsi="Verdana" w:cs="Calibri"/>
-                <w:color w:val="000000"/>
-                <w:lang w:eastAsia="en-GB"/>
-              </w:rPr>
-            </w:pPr>
-            <w:r>
-              <w:rPr>
-                <w:rFonts w:ascii="Verdana" w:eastAsia="Times New Roman" w:hAnsi="Verdana" w:cs="Calibri"/>
-                <w:color w:val="000000"/>
-                <w:lang w:eastAsia="en-GB"/>
-              </w:rPr>
-              <w:t>Comments</w:t>
-            </w:r>
-          </w:p>
-        </w:tc>
-        <w:tc>
-          <w:tcPr>
-            <w:tcW w:w="6520" w:type="dxa"/>
-            <w:tcBorders>
-              <w:left w:val="single" w:sz="4" w:space="0" w:color="000000"/>
-              <w:right w:val="single" w:sz="4" w:space="0" w:color="000000"/>
-            </w:tcBorders>
-            <w:shd w:val="clear" w:color="auto" w:fill="auto"/>
-            <w:tcMar>
-              <w:top w:w="0" w:type="dxa"/>
-              <w:left w:w="108" w:type="dxa"/>
-              <w:bottom w:w="0" w:type="dxa"/>
-              <w:right w:w="108" w:type="dxa"/>
-            </w:tcMar>
-          </w:tcPr>
-          <w:p>
-            <w:pPr>
-              <w:spacing w:after="0"/>
-              <w:jc w:val="both"/>
-              <w:rPr>
-                <w:rFonts w:ascii="Verdana" w:eastAsia="Times New Roman" w:hAnsi="Verdana" w:cs="Calibri"/>
-                <w:color w:val="000000"/>
-                <w:lang w:eastAsia="en-GB"/>
-              </w:rPr>
-            </w:pPr>
-          </w:p>
-        </w:tc>
-      </w:tr>
-      <w:tr>
-        <w:trPr>
-          <w:trHeight w:val="822"/>
-        </w:trPr>
-        <w:tc>
-          <w:tcPr>
-            <w:tcW w:w="9067" w:type="dxa"/>
-            <w:gridSpan w:val="2"/>
-            <w:tcBorders>
-              <w:left w:val="single" w:sz="4" w:space="0" w:color="000000"/>
-              <w:bottom w:val="single" w:sz="4" w:space="0" w:color="000000"/>
-              <w:right w:val="single" w:sz="4" w:space="0" w:color="000000"/>
-            </w:tcBorders>
-            <w:shd w:val="clear" w:color="auto" w:fill="auto"/>
-            <w:tcMar>
-              <w:top w:w="0" w:type="dxa"/>
-              <w:left w:w="108" w:type="dxa"/>
-              <w:bottom w:w="0" w:type="dxa"/>
-              <w:right w:w="108" w:type="dxa"/>
-            </w:tcMar>
-          </w:tcPr>
-          <w:p>
-            <w:pPr>
-              <w:rPr>
-                <w:rFonts w:ascii="Verdana" w:eastAsia="Times New Roman" w:hAnsi="Verdana" w:cs="Calibri"/>
-                <w:color w:val="000000"/>
-                <w:lang w:eastAsia="en-GB"/>
-              </w:rPr>
-            </w:pPr>
-          </w:p>
-        </w:tc>
-      </w:tr>
-      <w:tr>
-        <w:tc>
-          <w:tcPr>
-            <w:tcW w:w="2547" w:type="dxa"/>
-            <w:tcBorders>
-              <w:top w:val="single" w:sz="4" w:space="0" w:color="000000"/>
-              <w:left w:val="single" w:sz="4" w:space="0" w:color="000000"/>
-              <w:bottom w:val="single" w:sz="4" w:space="0" w:color="000000"/>
-              <w:right w:val="single" w:sz="4" w:space="0" w:color="000000"/>
-            </w:tcBorders>
-            <w:shd w:val="clear" w:color="auto" w:fill="auto"/>
-            <w:tcMar>
-              <w:top w:w="0" w:type="dxa"/>
-              <w:left w:w="108" w:type="dxa"/>
-              <w:bottom w:w="0" w:type="dxa"/>
-              <w:right w:w="108" w:type="dxa"/>
-            </w:tcMar>
-          </w:tcPr>
-          <w:p>
-            <w:pPr>
-              <w:spacing w:after="0"/>
-              <w:jc w:val="both"/>
-              <w:rPr>
-                <w:rFonts w:ascii="Verdana" w:eastAsia="Times New Roman" w:hAnsi="Verdana" w:cs="Calibri"/>
-                <w:color w:val="000000"/>
-                <w:lang w:eastAsia="en-GB"/>
-              </w:rPr>
-            </w:pPr>
-            <w:r>
-              <w:rPr>
-                <w:rFonts w:ascii="Verdana" w:eastAsia="Times New Roman" w:hAnsi="Verdana" w:cs="Calibri"/>
-                <w:color w:val="000000"/>
-                <w:lang w:eastAsia="en-GB"/>
-              </w:rPr>
-              <w:t>Suggested Changes</w:t>
-            </w:r>
-          </w:p>
-        </w:tc>
-        <w:tc>
-          <w:tcPr>
-            <w:tcW w:w="6520" w:type="dxa"/>
-            <w:tcBorders>
-              <w:left w:val="single" w:sz="4" w:space="0" w:color="000000"/>
-              <w:right w:val="single" w:sz="4" w:space="0" w:color="000000"/>
-            </w:tcBorders>
-            <w:shd w:val="clear" w:color="auto" w:fill="auto"/>
-            <w:tcMar>
-              <w:top w:w="0" w:type="dxa"/>
-              <w:left w:w="108" w:type="dxa"/>
-              <w:bottom w:w="0" w:type="dxa"/>
-              <w:right w:w="108" w:type="dxa"/>
-            </w:tcMar>
-          </w:tcPr>
-          <w:p>
-            <w:pPr>
-              <w:spacing w:after="0"/>
-              <w:jc w:val="both"/>
-              <w:rPr>
-                <w:rFonts w:ascii="Verdana" w:eastAsia="Times New Roman" w:hAnsi="Verdana" w:cs="Calibri"/>
-                <w:color w:val="000000"/>
-                <w:lang w:eastAsia="en-GB"/>
-              </w:rPr>
-            </w:pPr>
-          </w:p>
-        </w:tc>
-      </w:tr>
-      <w:tr>
-        <w:trPr>
-          <w:trHeight w:val="403"/>
-        </w:trPr>
-        <w:tc>
-          <w:tcPr>
-            <w:tcW w:w="9067" w:type="dxa"/>
-            <w:gridSpan w:val="2"/>
-            <w:tcBorders>
-              <w:left w:val="single" w:sz="4" w:space="0" w:color="000000"/>
-              <w:bottom w:val="single" w:sz="4" w:space="0" w:color="000000"/>
-              <w:right w:val="single" w:sz="4" w:space="0" w:color="000000"/>
-            </w:tcBorders>
-            <w:shd w:val="clear" w:color="auto" w:fill="auto"/>
-            <w:tcMar>
-              <w:top w:w="0" w:type="dxa"/>
-              <w:left w:w="108" w:type="dxa"/>
-              <w:bottom w:w="0" w:type="dxa"/>
-              <w:right w:w="108" w:type="dxa"/>
-            </w:tcMar>
-          </w:tcPr>
-          <w:p>
-            <w:pPr>
-              <w:spacing w:after="0"/>
-              <w:jc w:val="both"/>
-              <w:rPr>
-                <w:rFonts w:ascii="Verdana" w:eastAsia="Times New Roman" w:hAnsi="Verdana" w:cs="Calibri"/>
-                <w:color w:val="000000"/>
-                <w:lang w:eastAsia="en-GB"/>
-              </w:rPr>
-            </w:pPr>
-            <w:r>
-              <w:rPr>
-                <w:rFonts w:ascii="Verdana" w:eastAsia="Times New Roman" w:hAnsi="Verdana" w:cs="Calibri"/>
-                <w:color w:val="000000"/>
-                <w:lang w:eastAsia="en-GB"/>
-              </w:rPr>
-              <w:t xml:space="preserve">The meal vendor should have a </w:t>
-            </w:r>
-            <w:r>
-              <w:rPr>
-                <w:rFonts w:ascii="Verdana" w:eastAsia="Times New Roman" w:hAnsi="Verdana" w:cs="Calibri"/>
-                <w:color w:val="000000"/>
-                <w:lang w:eastAsia="en-GB"/>
-              </w:rPr>
-              <w:t>method of notifying users the maximum number of dishes they can order of a specific food.</w:t>
-            </w:r>
-            <w:r>
-              <w:rPr>
-                <w:rFonts w:ascii="Verdana" w:eastAsia="Times New Roman" w:hAnsi="Verdana" w:cs="Calibri"/>
-                <w:color w:val="000000"/>
-                <w:lang w:eastAsia="en-GB"/>
-              </w:rPr>
-              <w:t xml:space="preserve"> </w:t>
-            </w:r>
-            <w:r>
-              <w:rPr>
-                <w:rFonts w:ascii="Verdana" w:eastAsia="Times New Roman" w:hAnsi="Verdana" w:cs="Calibri"/>
-                <w:color w:val="000000"/>
-                <w:lang w:eastAsia="en-GB"/>
-              </w:rPr>
-              <w:t xml:space="preserve">Chefs should be able to set </w:t>
-            </w:r>
-            <w:r>
-              <w:rPr>
-                <w:rFonts w:ascii="Verdana" w:eastAsia="Times New Roman" w:hAnsi="Verdana" w:cs="Calibri"/>
-                <w:color w:val="000000"/>
-                <w:lang w:eastAsia="en-GB"/>
-              </w:rPr>
-              <w:t>sale times</w:t>
-            </w:r>
-            <w:r>
-              <w:rPr>
-                <w:rFonts w:ascii="Verdana" w:eastAsia="Times New Roman" w:hAnsi="Verdana" w:cs="Calibri"/>
-                <w:color w:val="000000"/>
-                <w:lang w:eastAsia="en-GB"/>
-              </w:rPr>
-              <w:t xml:space="preserve"> fo</w:t>
-            </w:r>
-            <w:r>
-              <w:rPr>
-                <w:rFonts w:ascii="Verdana" w:eastAsia="Times New Roman" w:hAnsi="Verdana" w:cs="Calibri"/>
-                <w:color w:val="000000"/>
-                <w:lang w:eastAsia="en-GB"/>
-              </w:rPr>
-              <w:t>r each individual meal, instead of all meals.</w:t>
-            </w:r>
-          </w:p>
-        </w:tc>
-      </w:tr>
-    </w:tbl>
-    <w:p/>
     <w:p>
       <w:pPr>
         <w:rPr>
-          <w:b/>
-          <w:bCs/>
-          <w:u w:val="single"/>
-        </w:rPr>
-      </w:pPr>
-      <w:r>
-        <w:rPr>
-          <w:b/>
-          <w:bCs/>
-          <w:u w:val="single"/>
-        </w:rPr>
-        <w:t>Changes made</w:t>
-      </w:r>
-    </w:p>
-    <w:p>
-      <w:pPr>
-        <w:pStyle w:val="ListParagraph"/>
-        <w:numPr>
-          <w:ilvl w:val="0"/>
-          <w:numId w:val="1"/>
-        </w:numPr>
-        <w:spacing w:after="0"/>
-        <w:rPr>
-          <w:rFonts w:ascii="Verdana" w:eastAsia="Times New Roman" w:hAnsi="Verdana" w:cs="Calibri"/>
-          <w:color w:val="000000"/>
-          <w:lang w:eastAsia="en-GB"/>
-        </w:rPr>
-      </w:pPr>
-      <w:r>
-        <w:rPr>
-          <w:rFonts w:ascii="Verdana" w:eastAsia="Times New Roman" w:hAnsi="Verdana" w:cs="Calibri"/>
-          <w:color w:val="000000"/>
-          <w:lang w:eastAsia="en-GB"/>
-        </w:rPr>
-        <w:t xml:space="preserve">Added the navigation drawer to the </w:t>
-      </w:r>
-      <w:r>
-        <w:rPr>
-          <w:rFonts w:ascii="Verdana" w:eastAsia="Times New Roman" w:hAnsi="Verdana" w:cs="Calibri"/>
-          <w:color w:val="000000"/>
-          <w:lang w:eastAsia="en-GB"/>
-        </w:rPr>
-        <w:t>pages</w:t>
-      </w:r>
-      <w:r>
-        <w:rPr>
-          <w:rFonts w:ascii="Verdana" w:eastAsia="Times New Roman" w:hAnsi="Verdana" w:cs="Calibri"/>
-          <w:color w:val="000000"/>
-          <w:lang w:eastAsia="en-GB"/>
-        </w:rPr>
-        <w:t>,</w:t>
-      </w:r>
-      <w:r>
-        <w:rPr>
-          <w:rFonts w:ascii="Verdana" w:eastAsia="Times New Roman" w:hAnsi="Verdana" w:cs="Calibri"/>
-          <w:color w:val="000000"/>
-          <w:lang w:eastAsia="en-GB"/>
-        </w:rPr>
-        <w:t xml:space="preserve"> settings, basket</w:t>
-      </w:r>
-      <w:r>
-        <w:rPr>
-          <w:rFonts w:ascii="Verdana" w:eastAsia="Times New Roman" w:hAnsi="Verdana" w:cs="Calibri"/>
-          <w:color w:val="000000"/>
-          <w:lang w:eastAsia="en-GB"/>
-        </w:rPr>
-        <w:t xml:space="preserve">, </w:t>
-      </w:r>
-      <w:r>
-        <w:rPr>
-          <w:rFonts w:ascii="Verdana" w:eastAsia="Times New Roman" w:hAnsi="Verdana" w:cs="Calibri"/>
-          <w:color w:val="000000"/>
-          <w:lang w:eastAsia="en-GB"/>
-        </w:rPr>
-        <w:t>my</w:t>
-      </w:r>
-      <w:r>
-        <w:rPr>
-          <w:rFonts w:ascii="Verdana" w:eastAsia="Times New Roman" w:hAnsi="Verdana" w:cs="Calibri"/>
-          <w:color w:val="000000"/>
-          <w:lang w:eastAsia="en-GB"/>
-        </w:rPr>
-        <w:t xml:space="preserve"> meals</w:t>
-      </w:r>
-      <w:r>
-        <w:rPr>
-          <w:rFonts w:ascii="Verdana" w:eastAsia="Times New Roman" w:hAnsi="Verdana" w:cs="Calibri"/>
-          <w:color w:val="000000"/>
-          <w:lang w:eastAsia="en-GB"/>
-        </w:rPr>
-        <w:t xml:space="preserve"> and current orders</w:t>
-      </w:r>
-      <w:r>
-        <w:rPr>
-          <w:rFonts w:ascii="Verdana" w:eastAsia="Times New Roman" w:hAnsi="Verdana" w:cs="Calibri"/>
-          <w:color w:val="000000"/>
-          <w:lang w:eastAsia="en-GB"/>
-        </w:rPr>
-        <w:t>. In retrospect this makes a lot of sense and adds to the flow of the app.</w:t>
-      </w:r>
-    </w:p>
-    <w:p>
-      <w:pPr>
-        <w:pStyle w:val="ListParagraph"/>
-        <w:numPr>
-          <w:ilvl w:val="0"/>
-          <w:numId w:val="1"/>
-        </w:numPr>
-        <w:spacing w:after="0"/>
-        <w:rPr>
-          <w:rFonts w:ascii="Verdana" w:eastAsia="Times New Roman" w:hAnsi="Verdana" w:cs="Calibri"/>
-          <w:color w:val="000000"/>
-          <w:lang w:eastAsia="en-GB"/>
-        </w:rPr>
-      </w:pPr>
-      <w:r>
-        <w:rPr>
-          <w:rFonts w:ascii="Verdana" w:eastAsia="Times New Roman" w:hAnsi="Verdana" w:cs="Calibri"/>
-          <w:color w:val="000000"/>
-          <w:lang w:eastAsia="en-GB"/>
-        </w:rPr>
-        <w:t xml:space="preserve">Added a </w:t>
-      </w:r>
-      <w:r>
-        <w:rPr>
-          <w:rFonts w:ascii="Verdana" w:eastAsia="Times New Roman" w:hAnsi="Verdana" w:cs="Calibri"/>
-          <w:color w:val="000000"/>
-          <w:lang w:eastAsia="en-GB"/>
-        </w:rPr>
-        <w:t>max number of dishes on display</w:t>
-      </w:r>
-      <w:r>
-        <w:rPr>
-          <w:rFonts w:ascii="Verdana" w:eastAsia="Times New Roman" w:hAnsi="Verdana" w:cs="Calibri"/>
-          <w:color w:val="000000"/>
-          <w:lang w:eastAsia="en-GB"/>
-        </w:rPr>
-        <w:t xml:space="preserve"> feature.</w:t>
-      </w:r>
-    </w:p>
-    <w:p>
-      <w:pPr>
-        <w:pStyle w:val="ListParagraph"/>
-        <w:numPr>
-          <w:ilvl w:val="0"/>
-          <w:numId w:val="1"/>
-        </w:numPr>
-        <w:spacing w:after="0"/>
-        <w:rPr>
-          <w:rFonts w:ascii="Verdana" w:eastAsia="Times New Roman" w:hAnsi="Verdana" w:cs="Calibri"/>
-          <w:color w:val="000000"/>
-          <w:lang w:eastAsia="en-GB"/>
-        </w:rPr>
-      </w:pPr>
-      <w:r>
-        <w:rPr>
-          <w:rFonts w:ascii="Verdana" w:eastAsia="Times New Roman" w:hAnsi="Verdana" w:cs="Calibri"/>
-          <w:color w:val="000000"/>
-          <w:lang w:eastAsia="en-GB"/>
-        </w:rPr>
-        <w:t>Chefs can now set sale times for each individual meal.</w:t>
-      </w:r>
-    </w:p>
-    <w:p>
-      <w:pPr>
-        <w:spacing w:after="0"/>
-        <w:rPr>
-          <w:rFonts w:ascii="Verdana" w:eastAsia="Times New Roman" w:hAnsi="Verdana" w:cs="Calibri"/>
-          <w:color w:val="000000"/>
-          <w:lang w:eastAsia="en-GB"/>
-        </w:rPr>
-      </w:pPr>
-    </w:p>
-    <w:p>
-      <w:pPr>
-        <w:rPr>
-          <w:b/>
-          <w:bCs/>
-          <w:u w:val="single"/>
-        </w:rPr>
-      </w:pPr>
-    </w:p>
-    <w:p>
-      <w:pPr>
-        <w:rPr>
-          <w:b/>
-          <w:bCs/>
-          <w:u w:val="single"/>
-        </w:rPr>
-      </w:pPr>
-    </w:p>
-    <w:p>
-      <w:pPr>
-        <w:rPr>
-          <w:b/>
-          <w:bCs/>
-          <w:sz w:val="28"/>
-          <w:szCs w:val="28"/>
-        </w:rPr>
-      </w:pPr>
-      <w:r>
-        <w:rPr>
-          <w:b/>
-          <w:bCs/>
-          <w:sz w:val="28"/>
-          <w:szCs w:val="28"/>
-        </w:rPr>
-        <w:t>March testing</w:t>
-      </w:r>
-    </w:p>
-    <w:p>
-      <w:pPr>
-        <w:rPr>
-          <w:b/>
-          <w:bCs/>
-          <w:u w:val="single"/>
-        </w:rPr>
-      </w:pPr>
-      <w:r>
-        <w:rPr>
-          <w:b/>
-          <w:bCs/>
-          <w:u w:val="single"/>
-        </w:rPr>
-        <w:t>Testing results</w:t>
-      </w:r>
+          <w:rFonts w:ascii="Verdana" w:hAnsi="Verdana"/>
+        </w:rPr>
+      </w:pPr>
     </w:p>
     <w:tbl>
       <w:tblPr>
@@ -1091,8 +507,18 @@
                 <w:color w:val="000000"/>
                 <w:lang w:eastAsia="en-GB"/>
               </w:rPr>
-              <w:t>Sam Milward</w:t>
-            </w:r>
+              <w:t xml:space="preserve">Liam </w:t>
+            </w:r>
+            <w:proofErr w:type="spellStart"/>
+            <w:r>
+              <w:rPr>
+                <w:rFonts w:ascii="Verdana" w:eastAsia="Times New Roman" w:hAnsi="Verdana" w:cs="Calibri"/>
+                <w:color w:val="000000"/>
+                <w:lang w:eastAsia="en-GB"/>
+              </w:rPr>
+              <w:t>Franey</w:t>
+            </w:r>
+            <w:proofErr w:type="spellEnd"/>
           </w:p>
         </w:tc>
       </w:tr>
@@ -1193,6 +619,22 @@
                 <w:lang w:eastAsia="en-GB"/>
               </w:rPr>
             </w:pPr>
+            <w:r>
+              <w:rPr>
+                <w:rFonts w:ascii="Verdana" w:eastAsia="Times New Roman" w:hAnsi="Verdana" w:cs="Calibri"/>
+                <w:color w:val="000000"/>
+                <w:lang w:eastAsia="en-GB"/>
+              </w:rPr>
+              <w:t>I like the idea of the app, also</w:t>
+            </w:r>
+            <w:r>
+              <w:rPr>
+                <w:rFonts w:ascii="Verdana" w:eastAsia="Times New Roman" w:hAnsi="Verdana" w:cs="Calibri"/>
+                <w:color w:val="000000"/>
+                <w:lang w:eastAsia="en-GB"/>
+              </w:rPr>
+              <w:t xml:space="preserve"> the fact that every feature within the application is designed with a purpose in mind that contributes to the overall goal of the project. </w:t>
+            </w:r>
           </w:p>
         </w:tc>
       </w:tr>
@@ -1230,16 +672,7 @@
                 <w:color w:val="000000"/>
                 <w:lang w:eastAsia="en-GB"/>
               </w:rPr>
-              <w:lastRenderedPageBreak/>
-              <w:t xml:space="preserve">Suggested </w:t>
-            </w:r>
-            <w:r>
-              <w:rPr>
-                <w:rFonts w:ascii="Verdana" w:eastAsia="Times New Roman" w:hAnsi="Verdana" w:cs="Calibri"/>
-                <w:color w:val="000000"/>
-                <w:lang w:eastAsia="en-GB"/>
-              </w:rPr>
-              <w:t>Changes</w:t>
+              <w:t>Suggested Changes</w:t>
             </w:r>
           </w:p>
         </w:tc>
@@ -1294,41 +727,322 @@
           </w:tcPr>
           <w:p>
             <w:pPr>
-              <w:rPr>
-                <w:rFonts w:ascii="Verdana" w:eastAsia="Times New Roman" w:hAnsi="Verdana" w:cs="Calibri"/>
-                <w:color w:val="000000"/>
-                <w:lang w:eastAsia="en-GB"/>
-              </w:rPr>
-            </w:pPr>
-            <w:r>
-              <w:t>Perhaps</w:t>
-            </w:r>
-            <w:r>
-              <w:t xml:space="preserve"> it would be worth while changing the “eat at home” option </w:t>
-            </w:r>
-            <w:r>
-              <w:t>when ordering</w:t>
-            </w:r>
-            <w:r>
-              <w:t xml:space="preserve"> meals to</w:t>
-            </w:r>
-            <w:r>
-              <w:t xml:space="preserve"> something less ambiguous.</w:t>
-            </w:r>
-            <w:r>
-              <w:t xml:space="preserve"> </w:t>
-            </w:r>
-            <w:bookmarkStart w:id="0" w:name="_GoBack"/>
-            <w:bookmarkEnd w:id="0"/>
-            <w:r>
-              <w:t>The ability to add more than one order to the basket would be useful, as users may wish for different meals.</w:t>
+              <w:spacing w:after="0"/>
+              <w:jc w:val="both"/>
+              <w:rPr>
+                <w:rFonts w:ascii="Verdana" w:eastAsia="Times New Roman" w:hAnsi="Verdana" w:cs="Calibri"/>
+                <w:color w:val="000000"/>
+                <w:lang w:eastAsia="en-GB"/>
+              </w:rPr>
+            </w:pPr>
+            <w:r>
+              <w:rPr>
+                <w:rFonts w:ascii="Verdana" w:eastAsia="Times New Roman" w:hAnsi="Verdana" w:cs="Calibri"/>
+                <w:color w:val="000000"/>
+                <w:lang w:eastAsia="en-GB"/>
+              </w:rPr>
+              <w:t xml:space="preserve">The meal vendor should have a </w:t>
+            </w:r>
+            <w:r>
+              <w:rPr>
+                <w:rFonts w:ascii="Verdana" w:eastAsia="Times New Roman" w:hAnsi="Verdana" w:cs="Calibri"/>
+                <w:color w:val="000000"/>
+                <w:lang w:eastAsia="en-GB"/>
+              </w:rPr>
+              <w:t>method of notifying users the maximum number of dishes they can order of a specific food.</w:t>
+            </w:r>
+            <w:r>
+              <w:rPr>
+                <w:rFonts w:ascii="Verdana" w:eastAsia="Times New Roman" w:hAnsi="Verdana" w:cs="Calibri"/>
+                <w:color w:val="000000"/>
+                <w:lang w:eastAsia="en-GB"/>
+              </w:rPr>
+              <w:t xml:space="preserve"> I also think c</w:t>
+            </w:r>
+            <w:r>
+              <w:rPr>
+                <w:rFonts w:ascii="Verdana" w:eastAsia="Times New Roman" w:hAnsi="Verdana" w:cs="Calibri"/>
+                <w:color w:val="000000"/>
+                <w:lang w:eastAsia="en-GB"/>
+              </w:rPr>
+              <w:t xml:space="preserve">hefs should be able to set </w:t>
+            </w:r>
+            <w:r>
+              <w:rPr>
+                <w:rFonts w:ascii="Verdana" w:eastAsia="Times New Roman" w:hAnsi="Verdana" w:cs="Calibri"/>
+                <w:color w:val="000000"/>
+                <w:lang w:eastAsia="en-GB"/>
+              </w:rPr>
+              <w:t>sale times</w:t>
+            </w:r>
+            <w:r>
+              <w:rPr>
+                <w:rFonts w:ascii="Verdana" w:eastAsia="Times New Roman" w:hAnsi="Verdana" w:cs="Calibri"/>
+                <w:color w:val="000000"/>
+                <w:lang w:eastAsia="en-GB"/>
+              </w:rPr>
+              <w:t xml:space="preserve"> fo</w:t>
+            </w:r>
+            <w:r>
+              <w:rPr>
+                <w:rFonts w:ascii="Verdana" w:eastAsia="Times New Roman" w:hAnsi="Verdana" w:cs="Calibri"/>
+                <w:color w:val="000000"/>
+                <w:lang w:eastAsia="en-GB"/>
+              </w:rPr>
+              <w:t>r each individual meal, instead of all meals.</w:t>
             </w:r>
           </w:p>
         </w:tc>
       </w:tr>
     </w:tbl>
-    <w:p/>
-    <w:p/>
+    <w:p>
+      <w:pPr>
+        <w:rPr>
+          <w:rFonts w:ascii="Verdana" w:hAnsi="Verdana"/>
+        </w:rPr>
+      </w:pPr>
+    </w:p>
+    <w:p>
+      <w:pPr>
+        <w:rPr>
+          <w:rFonts w:ascii="Verdana" w:hAnsi="Verdana"/>
+          <w:b/>
+          <w:bCs/>
+          <w:u w:val="single"/>
+        </w:rPr>
+      </w:pPr>
+      <w:r>
+        <w:rPr>
+          <w:rFonts w:ascii="Verdana" w:hAnsi="Verdana"/>
+          <w:b/>
+          <w:bCs/>
+          <w:u w:val="single"/>
+        </w:rPr>
+        <w:t>Changes made</w:t>
+      </w:r>
+    </w:p>
+    <w:p>
+      <w:pPr>
+        <w:pStyle w:val="ListParagraph"/>
+        <w:numPr>
+          <w:ilvl w:val="0"/>
+          <w:numId w:val="1"/>
+        </w:numPr>
+        <w:spacing w:after="0"/>
+        <w:rPr>
+          <w:rFonts w:ascii="Verdana" w:eastAsia="Times New Roman" w:hAnsi="Verdana" w:cs="Calibri"/>
+          <w:color w:val="000000"/>
+          <w:lang w:eastAsia="en-GB"/>
+        </w:rPr>
+      </w:pPr>
+      <w:r>
+        <w:rPr>
+          <w:rFonts w:ascii="Verdana" w:eastAsia="Times New Roman" w:hAnsi="Verdana" w:cs="Calibri"/>
+          <w:color w:val="000000"/>
+          <w:lang w:eastAsia="en-GB"/>
+        </w:rPr>
+        <w:t xml:space="preserve">Added the navigation drawer to the </w:t>
+      </w:r>
+      <w:r>
+        <w:rPr>
+          <w:rFonts w:ascii="Verdana" w:eastAsia="Times New Roman" w:hAnsi="Verdana" w:cs="Calibri"/>
+          <w:color w:val="000000"/>
+          <w:lang w:eastAsia="en-GB"/>
+        </w:rPr>
+        <w:t>pages,</w:t>
+      </w:r>
+      <w:r>
+        <w:rPr>
+          <w:rFonts w:ascii="Verdana" w:eastAsia="Times New Roman" w:hAnsi="Verdana" w:cs="Calibri"/>
+          <w:color w:val="000000"/>
+          <w:lang w:eastAsia="en-GB"/>
+        </w:rPr>
+        <w:t xml:space="preserve"> settings, basket</w:t>
+      </w:r>
+      <w:r>
+        <w:rPr>
+          <w:rFonts w:ascii="Verdana" w:eastAsia="Times New Roman" w:hAnsi="Verdana" w:cs="Calibri"/>
+          <w:color w:val="000000"/>
+          <w:lang w:eastAsia="en-GB"/>
+        </w:rPr>
+        <w:t xml:space="preserve">, </w:t>
+      </w:r>
+      <w:r>
+        <w:rPr>
+          <w:rFonts w:ascii="Verdana" w:eastAsia="Times New Roman" w:hAnsi="Verdana" w:cs="Calibri"/>
+          <w:color w:val="000000"/>
+          <w:lang w:eastAsia="en-GB"/>
+        </w:rPr>
+        <w:t>my</w:t>
+      </w:r>
+      <w:r>
+        <w:rPr>
+          <w:rFonts w:ascii="Verdana" w:eastAsia="Times New Roman" w:hAnsi="Verdana" w:cs="Calibri"/>
+          <w:color w:val="000000"/>
+          <w:lang w:eastAsia="en-GB"/>
+        </w:rPr>
+        <w:t xml:space="preserve"> meals</w:t>
+      </w:r>
+      <w:r>
+        <w:rPr>
+          <w:rFonts w:ascii="Verdana" w:eastAsia="Times New Roman" w:hAnsi="Verdana" w:cs="Calibri"/>
+          <w:color w:val="000000"/>
+          <w:lang w:eastAsia="en-GB"/>
+        </w:rPr>
+        <w:t xml:space="preserve"> and current orders</w:t>
+      </w:r>
+      <w:r>
+        <w:rPr>
+          <w:rFonts w:ascii="Verdana" w:eastAsia="Times New Roman" w:hAnsi="Verdana" w:cs="Calibri"/>
+          <w:color w:val="000000"/>
+          <w:lang w:eastAsia="en-GB"/>
+        </w:rPr>
+        <w:t>. In retrospect this makes a lot of sense and adds to the flow of the app.</w:t>
+      </w:r>
+    </w:p>
+    <w:p>
+      <w:pPr>
+        <w:pStyle w:val="ListParagraph"/>
+        <w:numPr>
+          <w:ilvl w:val="0"/>
+          <w:numId w:val="1"/>
+        </w:numPr>
+        <w:spacing w:after="0"/>
+        <w:rPr>
+          <w:rFonts w:ascii="Verdana" w:eastAsia="Times New Roman" w:hAnsi="Verdana" w:cs="Calibri"/>
+          <w:color w:val="000000"/>
+          <w:lang w:eastAsia="en-GB"/>
+        </w:rPr>
+      </w:pPr>
+      <w:r>
+        <w:rPr>
+          <w:rFonts w:ascii="Verdana" w:eastAsia="Times New Roman" w:hAnsi="Verdana" w:cs="Calibri"/>
+          <w:color w:val="000000"/>
+          <w:lang w:eastAsia="en-GB"/>
+        </w:rPr>
+        <w:t>Added a max number of dishes on display feature.</w:t>
+      </w:r>
+    </w:p>
+    <w:p>
+      <w:pPr>
+        <w:pStyle w:val="ListParagraph"/>
+        <w:numPr>
+          <w:ilvl w:val="0"/>
+          <w:numId w:val="1"/>
+        </w:numPr>
+        <w:spacing w:after="0"/>
+        <w:rPr>
+          <w:rFonts w:ascii="Verdana" w:eastAsia="Times New Roman" w:hAnsi="Verdana" w:cs="Calibri"/>
+          <w:color w:val="000000"/>
+          <w:lang w:eastAsia="en-GB"/>
+        </w:rPr>
+      </w:pPr>
+      <w:r>
+        <w:rPr>
+          <w:rFonts w:ascii="Verdana" w:eastAsia="Times New Roman" w:hAnsi="Verdana" w:cs="Calibri"/>
+          <w:color w:val="000000"/>
+          <w:lang w:eastAsia="en-GB"/>
+        </w:rPr>
+        <w:t>Chefs can now set sale times for each individual meal.</w:t>
+      </w:r>
+    </w:p>
+    <w:p>
+      <w:pPr>
+        <w:spacing w:after="0"/>
+        <w:rPr>
+          <w:rFonts w:ascii="Verdana" w:eastAsia="Times New Roman" w:hAnsi="Verdana" w:cs="Calibri"/>
+          <w:color w:val="000000"/>
+          <w:lang w:eastAsia="en-GB"/>
+        </w:rPr>
+      </w:pPr>
+    </w:p>
+    <w:p>
+      <w:pPr>
+        <w:rPr>
+          <w:rFonts w:ascii="Verdana" w:hAnsi="Verdana"/>
+          <w:b/>
+          <w:bCs/>
+          <w:u w:val="single"/>
+        </w:rPr>
+      </w:pPr>
+    </w:p>
+    <w:p>
+      <w:pPr>
+        <w:rPr>
+          <w:rFonts w:ascii="Verdana" w:hAnsi="Verdana"/>
+          <w:b/>
+          <w:bCs/>
+          <w:u w:val="single"/>
+        </w:rPr>
+      </w:pPr>
+    </w:p>
+    <w:p>
+      <w:pPr>
+        <w:rPr>
+          <w:rFonts w:ascii="Verdana" w:hAnsi="Verdana"/>
+          <w:b/>
+          <w:bCs/>
+          <w:sz w:val="28"/>
+          <w:szCs w:val="28"/>
+        </w:rPr>
+      </w:pPr>
+      <w:r>
+        <w:rPr>
+          <w:rFonts w:ascii="Verdana" w:hAnsi="Verdana"/>
+          <w:b/>
+          <w:bCs/>
+          <w:sz w:val="28"/>
+          <w:szCs w:val="28"/>
+        </w:rPr>
+        <w:t>March testing</w:t>
+      </w:r>
+    </w:p>
+    <w:p>
+      <w:pPr>
+        <w:rPr>
+          <w:rFonts w:ascii="Verdana" w:hAnsi="Verdana"/>
+        </w:rPr>
+      </w:pPr>
+      <w:r>
+        <w:rPr>
+          <w:rFonts w:ascii="Verdana" w:hAnsi="Verdana"/>
+        </w:rPr>
+        <w:t xml:space="preserve">In </w:t>
+      </w:r>
+      <w:proofErr w:type="gramStart"/>
+      <w:r>
+        <w:rPr>
+          <w:rFonts w:ascii="Verdana" w:hAnsi="Verdana"/>
+        </w:rPr>
+        <w:t>march</w:t>
+      </w:r>
+      <w:proofErr w:type="gramEnd"/>
+      <w:r>
+        <w:rPr>
+          <w:rFonts w:ascii="Verdana" w:hAnsi="Verdana"/>
+        </w:rPr>
+        <w:t xml:space="preserve"> 2020 an updated version of the app was created, and subject to testing by two users </w:t>
+      </w:r>
+    </w:p>
+    <w:p>
+      <w:pPr>
+        <w:rPr>
+          <w:rFonts w:ascii="Verdana" w:hAnsi="Verdana"/>
+          <w:b/>
+          <w:bCs/>
+          <w:u w:val="single"/>
+        </w:rPr>
+      </w:pPr>
+      <w:r>
+        <w:rPr>
+          <w:rFonts w:ascii="Verdana" w:hAnsi="Verdana"/>
+          <w:b/>
+          <w:bCs/>
+          <w:u w:val="single"/>
+        </w:rPr>
+        <w:t>Testing results</w:t>
+      </w:r>
+    </w:p>
     <w:tbl>
       <w:tblPr>
         <w:tblW w:w="9067" w:type="dxa"/>
@@ -1376,6 +1090,7 @@
                 <w:color w:val="000000"/>
                 <w:lang w:eastAsia="en-GB"/>
               </w:rPr>
+              <w:lastRenderedPageBreak/>
               <w:t>Tester</w:t>
             </w:r>
           </w:p>
@@ -1413,7 +1128,7 @@
                 <w:color w:val="000000"/>
                 <w:lang w:eastAsia="en-GB"/>
               </w:rPr>
-              <w:t>Liam Franey</w:t>
+              <w:t>Sam Milward</w:t>
             </w:r>
           </w:p>
         </w:tc>
@@ -1515,6 +1230,38 @@
                 <w:lang w:eastAsia="en-GB"/>
               </w:rPr>
             </w:pPr>
+            <w:r>
+              <w:rPr>
+                <w:rFonts w:ascii="Verdana" w:eastAsia="Times New Roman" w:hAnsi="Verdana" w:cs="Calibri"/>
+                <w:color w:val="000000"/>
+                <w:lang w:eastAsia="en-GB"/>
+              </w:rPr>
+              <w:t>The app has progressed a lot since I last saw it. I’m glad to see my suggestions were added into the app</w:t>
+            </w:r>
+            <w:r>
+              <w:rPr>
+                <w:rFonts w:ascii="Verdana" w:eastAsia="Times New Roman" w:hAnsi="Verdana" w:cs="Calibri"/>
+                <w:color w:val="000000"/>
+                <w:lang w:eastAsia="en-GB"/>
+              </w:rPr>
+              <w:t>, as a result the flow between different pages is clearer and</w:t>
+            </w:r>
+            <w:r>
+              <w:rPr>
+                <w:rFonts w:ascii="Verdana" w:eastAsia="Times New Roman" w:hAnsi="Verdana" w:cs="Calibri"/>
+                <w:color w:val="000000"/>
+                <w:lang w:eastAsia="en-GB"/>
+              </w:rPr>
+              <w:t xml:space="preserve"> more</w:t>
+            </w:r>
+            <w:r>
+              <w:rPr>
+                <w:rFonts w:ascii="Verdana" w:eastAsia="Times New Roman" w:hAnsi="Verdana" w:cs="Calibri"/>
+                <w:color w:val="000000"/>
+                <w:lang w:eastAsia="en-GB"/>
+              </w:rPr>
+              <w:t xml:space="preserve"> streamlined.</w:t>
+            </w:r>
           </w:p>
         </w:tc>
       </w:tr>
@@ -1552,7 +1299,15 @@
                 <w:color w:val="000000"/>
                 <w:lang w:eastAsia="en-GB"/>
               </w:rPr>
-              <w:t>Suggested Changes</w:t>
+              <w:t xml:space="preserve">Suggested </w:t>
+            </w:r>
+            <w:r>
+              <w:rPr>
+                <w:rFonts w:ascii="Verdana" w:eastAsia="Times New Roman" w:hAnsi="Verdana" w:cs="Calibri"/>
+                <w:color w:val="000000"/>
+                <w:lang w:eastAsia="en-GB"/>
+              </w:rPr>
+              <w:t>Changes</w:t>
             </w:r>
           </w:p>
         </w:tc>
@@ -1607,56 +1362,469 @@
           </w:tcPr>
           <w:p>
             <w:pPr>
-              <w:spacing w:after="0"/>
-              <w:jc w:val="both"/>
-              <w:rPr>
-                <w:rFonts w:ascii="Verdana" w:eastAsia="Times New Roman" w:hAnsi="Verdana" w:cs="Calibri"/>
-                <w:color w:val="000000"/>
-                <w:lang w:eastAsia="en-GB"/>
-              </w:rPr>
-            </w:pPr>
-          </w:p>
-          <w:p>
-            <w:r>
-              <w:t>Specifying</w:t>
-            </w:r>
-            <w:r>
-              <w:t xml:space="preserve"> the total price of an order </w:t>
-            </w:r>
-            <w:r>
-              <w:t>instead</w:t>
-            </w:r>
-            <w:r>
-              <w:t xml:space="preserve"> of</w:t>
-            </w:r>
-            <w:r>
-              <w:t xml:space="preserve"> only the price of </w:t>
-            </w:r>
-            <w:r>
-              <w:t>a single meal</w:t>
-            </w:r>
-            <w:r>
-              <w:t xml:space="preserve">. </w:t>
-            </w:r>
-          </w:p>
-          <w:p>
-            <w:r>
-              <w:t xml:space="preserve">The ability to search for meals as well as chefs on the search page could be </w:t>
-            </w:r>
-            <w:r>
-              <w:t>useful</w:t>
-            </w:r>
-            <w:r>
-              <w:t>.</w:t>
+              <w:rPr>
+                <w:rFonts w:ascii="Verdana" w:eastAsia="Times New Roman" w:hAnsi="Verdana" w:cs="Calibri"/>
+                <w:color w:val="000000"/>
+                <w:lang w:eastAsia="en-GB"/>
+              </w:rPr>
+            </w:pPr>
+            <w:r>
+              <w:rPr>
+                <w:rFonts w:ascii="Verdana" w:hAnsi="Verdana"/>
+              </w:rPr>
+              <w:t>Perhaps</w:t>
+            </w:r>
+            <w:r>
+              <w:rPr>
+                <w:rFonts w:ascii="Verdana" w:hAnsi="Verdana"/>
+              </w:rPr>
+              <w:t xml:space="preserve"> it would be </w:t>
+            </w:r>
+            <w:r>
+              <w:rPr>
+                <w:rFonts w:ascii="Verdana" w:hAnsi="Verdana"/>
+              </w:rPr>
+              <w:t>worthwhile</w:t>
+            </w:r>
+            <w:r>
+              <w:rPr>
+                <w:rFonts w:ascii="Verdana" w:hAnsi="Verdana"/>
+              </w:rPr>
+              <w:t xml:space="preserve"> changing the “eat at home” option </w:t>
+            </w:r>
+            <w:r>
+              <w:rPr>
+                <w:rFonts w:ascii="Verdana" w:hAnsi="Verdana"/>
+              </w:rPr>
+              <w:t>when ordering</w:t>
+            </w:r>
+            <w:r>
+              <w:rPr>
+                <w:rFonts w:ascii="Verdana" w:hAnsi="Verdana"/>
+              </w:rPr>
+              <w:t xml:space="preserve"> meals to</w:t>
+            </w:r>
+            <w:r>
+              <w:rPr>
+                <w:rFonts w:ascii="Verdana" w:hAnsi="Verdana"/>
+              </w:rPr>
+              <w:t xml:space="preserve"> something less ambiguous.</w:t>
+            </w:r>
+            <w:r>
+              <w:rPr>
+                <w:rFonts w:ascii="Verdana" w:hAnsi="Verdana"/>
+              </w:rPr>
+              <w:t xml:space="preserve"> The ability to add more than one order to the basket would be useful, as users may wish for different meals.</w:t>
             </w:r>
           </w:p>
         </w:tc>
       </w:tr>
     </w:tbl>
-    <w:p/>
     <w:p>
       <w:pPr>
         <w:rPr>
+          <w:rFonts w:ascii="Verdana" w:hAnsi="Verdana"/>
+        </w:rPr>
+      </w:pPr>
+    </w:p>
+    <w:p>
+      <w:pPr>
+        <w:rPr>
+          <w:rFonts w:ascii="Verdana" w:hAnsi="Verdana"/>
+        </w:rPr>
+      </w:pPr>
+    </w:p>
+    <w:tbl>
+      <w:tblPr>
+        <w:tblW w:w="9067" w:type="dxa"/>
+        <w:tblCellMar>
+          <w:left w:w="10" w:type="dxa"/>
+          <w:right w:w="10" w:type="dxa"/>
+        </w:tblCellMar>
+        <w:tblLook w:val="04A0" w:firstRow="1" w:lastRow="0" w:firstColumn="1" w:lastColumn="0" w:noHBand="0" w:noVBand="1"/>
+      </w:tblPr>
+      <w:tblGrid>
+        <w:gridCol w:w="2547"/>
+        <w:gridCol w:w="6520"/>
+      </w:tblGrid>
+      <w:tr>
+        <w:tc>
+          <w:tcPr>
+            <w:tcW w:w="2547" w:type="dxa"/>
+            <w:tcBorders>
+              <w:top w:val="single" w:sz="4" w:space="0" w:color="000000"/>
+              <w:left w:val="single" w:sz="4" w:space="0" w:color="000000"/>
+              <w:bottom w:val="single" w:sz="4" w:space="0" w:color="000000"/>
+              <w:right w:val="single" w:sz="4" w:space="0" w:color="000000"/>
+            </w:tcBorders>
+            <w:shd w:val="clear" w:color="auto" w:fill="auto"/>
+            <w:tcMar>
+              <w:top w:w="0" w:type="dxa"/>
+              <w:left w:w="108" w:type="dxa"/>
+              <w:bottom w:w="0" w:type="dxa"/>
+              <w:right w:w="108" w:type="dxa"/>
+            </w:tcMar>
+          </w:tcPr>
+          <w:p>
+            <w:pPr>
+              <w:spacing w:after="0"/>
+              <w:jc w:val="both"/>
+              <w:rPr>
+                <w:rFonts w:ascii="Verdana" w:eastAsia="Times New Roman" w:hAnsi="Verdana" w:cs="Calibri"/>
+                <w:color w:val="000000"/>
+                <w:lang w:eastAsia="en-GB"/>
+              </w:rPr>
+            </w:pPr>
+            <w:r>
+              <w:rPr>
+                <w:rFonts w:ascii="Verdana" w:eastAsia="Times New Roman" w:hAnsi="Verdana" w:cs="Calibri"/>
+                <w:color w:val="000000"/>
+                <w:lang w:eastAsia="en-GB"/>
+              </w:rPr>
+              <w:t>Tester</w:t>
+            </w:r>
+          </w:p>
+        </w:tc>
+        <w:tc>
+          <w:tcPr>
+            <w:tcW w:w="6520" w:type="dxa"/>
+            <w:tcBorders>
+              <w:top w:val="single" w:sz="4" w:space="0" w:color="000000"/>
+              <w:left w:val="single" w:sz="4" w:space="0" w:color="000000"/>
+              <w:bottom w:val="single" w:sz="4" w:space="0" w:color="000000"/>
+              <w:right w:val="single" w:sz="4" w:space="0" w:color="000000"/>
+            </w:tcBorders>
+            <w:shd w:val="clear" w:color="auto" w:fill="auto"/>
+            <w:tcMar>
+              <w:top w:w="0" w:type="dxa"/>
+              <w:left w:w="108" w:type="dxa"/>
+              <w:bottom w:w="0" w:type="dxa"/>
+              <w:right w:w="108" w:type="dxa"/>
+            </w:tcMar>
+          </w:tcPr>
+          <w:p>
+            <w:pPr>
+              <w:spacing w:after="0"/>
+              <w:jc w:val="both"/>
+              <w:rPr>
+                <w:rFonts w:ascii="Verdana" w:eastAsia="Times New Roman" w:hAnsi="Verdana" w:cs="Calibri"/>
+                <w:color w:val="000000"/>
+                <w:lang w:eastAsia="en-GB"/>
+              </w:rPr>
+            </w:pPr>
+            <w:r>
+              <w:rPr>
+                <w:rFonts w:ascii="Verdana" w:eastAsia="Times New Roman" w:hAnsi="Verdana" w:cs="Calibri"/>
+                <w:color w:val="000000"/>
+                <w:lang w:eastAsia="en-GB"/>
+              </w:rPr>
+              <w:t xml:space="preserve">Liam </w:t>
+            </w:r>
+            <w:proofErr w:type="spellStart"/>
+            <w:r>
+              <w:rPr>
+                <w:rFonts w:ascii="Verdana" w:eastAsia="Times New Roman" w:hAnsi="Verdana" w:cs="Calibri"/>
+                <w:color w:val="000000"/>
+                <w:lang w:eastAsia="en-GB"/>
+              </w:rPr>
+              <w:t>Franey</w:t>
+            </w:r>
+            <w:proofErr w:type="spellEnd"/>
+          </w:p>
+        </w:tc>
+      </w:tr>
+      <w:tr>
+        <w:tc>
+          <w:tcPr>
+            <w:tcW w:w="2547" w:type="dxa"/>
+            <w:tcBorders>
+              <w:top w:val="single" w:sz="4" w:space="0" w:color="000000"/>
+              <w:left w:val="single" w:sz="4" w:space="0" w:color="000000"/>
+              <w:bottom w:val="single" w:sz="4" w:space="0" w:color="000000"/>
+              <w:right w:val="single" w:sz="4" w:space="0" w:color="000000"/>
+            </w:tcBorders>
+            <w:shd w:val="clear" w:color="auto" w:fill="auto"/>
+            <w:tcMar>
+              <w:top w:w="0" w:type="dxa"/>
+              <w:left w:w="108" w:type="dxa"/>
+              <w:bottom w:w="0" w:type="dxa"/>
+              <w:right w:w="108" w:type="dxa"/>
+            </w:tcMar>
+          </w:tcPr>
+          <w:p>
+            <w:pPr>
+              <w:spacing w:after="0"/>
+              <w:jc w:val="both"/>
+              <w:rPr>
+                <w:rFonts w:ascii="Verdana" w:eastAsia="Times New Roman" w:hAnsi="Verdana" w:cs="Calibri"/>
+                <w:color w:val="000000"/>
+                <w:lang w:eastAsia="en-GB"/>
+              </w:rPr>
+            </w:pPr>
+            <w:r>
+              <w:rPr>
+                <w:rFonts w:ascii="Verdana" w:eastAsia="Times New Roman" w:hAnsi="Verdana" w:cs="Calibri"/>
+                <w:color w:val="000000"/>
+                <w:lang w:eastAsia="en-GB"/>
+              </w:rPr>
+              <w:t>Comments</w:t>
+            </w:r>
+          </w:p>
+        </w:tc>
+        <w:tc>
+          <w:tcPr>
+            <w:tcW w:w="6520" w:type="dxa"/>
+            <w:tcBorders>
+              <w:left w:val="single" w:sz="4" w:space="0" w:color="000000"/>
+              <w:right w:val="single" w:sz="4" w:space="0" w:color="000000"/>
+            </w:tcBorders>
+            <w:shd w:val="clear" w:color="auto" w:fill="auto"/>
+            <w:tcMar>
+              <w:top w:w="0" w:type="dxa"/>
+              <w:left w:w="108" w:type="dxa"/>
+              <w:bottom w:w="0" w:type="dxa"/>
+              <w:right w:w="108" w:type="dxa"/>
+            </w:tcMar>
+          </w:tcPr>
+          <w:p>
+            <w:pPr>
+              <w:spacing w:after="0"/>
+              <w:jc w:val="both"/>
+              <w:rPr>
+                <w:rFonts w:ascii="Verdana" w:eastAsia="Times New Roman" w:hAnsi="Verdana" w:cs="Calibri"/>
+                <w:color w:val="000000"/>
+                <w:lang w:eastAsia="en-GB"/>
+              </w:rPr>
+            </w:pPr>
+          </w:p>
+        </w:tc>
+      </w:tr>
+      <w:tr>
+        <w:trPr>
+          <w:trHeight w:val="822"/>
+        </w:trPr>
+        <w:tc>
+          <w:tcPr>
+            <w:tcW w:w="9067" w:type="dxa"/>
+            <w:gridSpan w:val="2"/>
+            <w:tcBorders>
+              <w:left w:val="single" w:sz="4" w:space="0" w:color="000000"/>
+              <w:bottom w:val="single" w:sz="4" w:space="0" w:color="000000"/>
+              <w:right w:val="single" w:sz="4" w:space="0" w:color="000000"/>
+            </w:tcBorders>
+            <w:shd w:val="clear" w:color="auto" w:fill="auto"/>
+            <w:tcMar>
+              <w:top w:w="0" w:type="dxa"/>
+              <w:left w:w="108" w:type="dxa"/>
+              <w:bottom w:w="0" w:type="dxa"/>
+              <w:right w:w="108" w:type="dxa"/>
+            </w:tcMar>
+          </w:tcPr>
+          <w:p>
+            <w:pPr>
+              <w:spacing w:after="0"/>
+              <w:jc w:val="both"/>
+              <w:rPr>
+                <w:rFonts w:ascii="Verdana" w:eastAsia="Times New Roman" w:hAnsi="Verdana" w:cs="Calibri"/>
+                <w:color w:val="000000"/>
+                <w:lang w:eastAsia="en-GB"/>
+              </w:rPr>
+            </w:pPr>
+            <w:r>
+              <w:rPr>
+                <w:rFonts w:ascii="Verdana" w:eastAsia="Times New Roman" w:hAnsi="Verdana" w:cs="Calibri"/>
+                <w:color w:val="000000"/>
+                <w:lang w:eastAsia="en-GB"/>
+              </w:rPr>
+              <w:t xml:space="preserve">Its good to see my suggestions implemented into the app. </w:t>
+            </w:r>
+            <w:r>
+              <w:rPr>
+                <w:rFonts w:ascii="Verdana" w:eastAsia="Times New Roman" w:hAnsi="Verdana" w:cs="Calibri"/>
+                <w:color w:val="000000"/>
+                <w:lang w:eastAsia="en-GB"/>
+              </w:rPr>
+              <w:t>The flow between the pages is much better now that the navigation drawer has been added</w:t>
+            </w:r>
+            <w:r>
+              <w:rPr>
+                <w:rFonts w:ascii="Verdana" w:eastAsia="Times New Roman" w:hAnsi="Verdana" w:cs="Calibri"/>
+                <w:color w:val="000000"/>
+                <w:lang w:eastAsia="en-GB"/>
+              </w:rPr>
+              <w:t xml:space="preserve"> to the other pages.</w:t>
+            </w:r>
+          </w:p>
+        </w:tc>
+      </w:tr>
+      <w:tr>
+        <w:tc>
+          <w:tcPr>
+            <w:tcW w:w="2547" w:type="dxa"/>
+            <w:tcBorders>
+              <w:top w:val="single" w:sz="4" w:space="0" w:color="000000"/>
+              <w:left w:val="single" w:sz="4" w:space="0" w:color="000000"/>
+              <w:bottom w:val="single" w:sz="4" w:space="0" w:color="000000"/>
+              <w:right w:val="single" w:sz="4" w:space="0" w:color="000000"/>
+            </w:tcBorders>
+            <w:shd w:val="clear" w:color="auto" w:fill="auto"/>
+            <w:tcMar>
+              <w:top w:w="0" w:type="dxa"/>
+              <w:left w:w="108" w:type="dxa"/>
+              <w:bottom w:w="0" w:type="dxa"/>
+              <w:right w:w="108" w:type="dxa"/>
+            </w:tcMar>
+          </w:tcPr>
+          <w:p>
+            <w:pPr>
+              <w:spacing w:after="0"/>
+              <w:jc w:val="both"/>
+              <w:rPr>
+                <w:rFonts w:ascii="Verdana" w:eastAsia="Times New Roman" w:hAnsi="Verdana" w:cs="Calibri"/>
+                <w:color w:val="000000"/>
+                <w:lang w:eastAsia="en-GB"/>
+              </w:rPr>
+            </w:pPr>
+            <w:r>
+              <w:rPr>
+                <w:rFonts w:ascii="Verdana" w:eastAsia="Times New Roman" w:hAnsi="Verdana" w:cs="Calibri"/>
+                <w:color w:val="000000"/>
+                <w:lang w:eastAsia="en-GB"/>
+              </w:rPr>
+              <w:t>Suggested Changes</w:t>
+            </w:r>
+          </w:p>
+        </w:tc>
+        <w:tc>
+          <w:tcPr>
+            <w:tcW w:w="6520" w:type="dxa"/>
+            <w:tcBorders>
+              <w:left w:val="single" w:sz="4" w:space="0" w:color="000000"/>
+              <w:right w:val="single" w:sz="4" w:space="0" w:color="000000"/>
+            </w:tcBorders>
+            <w:shd w:val="clear" w:color="auto" w:fill="auto"/>
+            <w:tcMar>
+              <w:top w:w="0" w:type="dxa"/>
+              <w:left w:w="108" w:type="dxa"/>
+              <w:bottom w:w="0" w:type="dxa"/>
+              <w:right w:w="108" w:type="dxa"/>
+            </w:tcMar>
+          </w:tcPr>
+          <w:p>
+            <w:pPr>
+              <w:spacing w:after="0"/>
+              <w:jc w:val="both"/>
+              <w:rPr>
+                <w:rFonts w:ascii="Verdana" w:eastAsia="Times New Roman" w:hAnsi="Verdana" w:cs="Calibri"/>
+                <w:color w:val="000000"/>
+                <w:lang w:eastAsia="en-GB"/>
+              </w:rPr>
+            </w:pPr>
+          </w:p>
+        </w:tc>
+      </w:tr>
+      <w:tr>
+        <w:trPr>
+          <w:trHeight w:val="403"/>
+        </w:trPr>
+        <w:tc>
+          <w:tcPr>
+            <w:tcW w:w="9067" w:type="dxa"/>
+            <w:gridSpan w:val="2"/>
+            <w:tcBorders>
+              <w:left w:val="single" w:sz="4" w:space="0" w:color="000000"/>
+              <w:bottom w:val="single" w:sz="4" w:space="0" w:color="000000"/>
+              <w:right w:val="single" w:sz="4" w:space="0" w:color="000000"/>
+            </w:tcBorders>
+            <w:shd w:val="clear" w:color="auto" w:fill="auto"/>
+            <w:tcMar>
+              <w:top w:w="0" w:type="dxa"/>
+              <w:left w:w="108" w:type="dxa"/>
+              <w:bottom w:w="0" w:type="dxa"/>
+              <w:right w:w="108" w:type="dxa"/>
+            </w:tcMar>
+          </w:tcPr>
+          <w:p>
+            <w:pPr>
+              <w:rPr>
+                <w:rFonts w:ascii="Verdana" w:hAnsi="Verdana"/>
+              </w:rPr>
+            </w:pPr>
+            <w:r>
+              <w:rPr>
+                <w:rFonts w:ascii="Verdana" w:hAnsi="Verdana"/>
+              </w:rPr>
+              <w:t>Specifying</w:t>
+            </w:r>
+            <w:r>
+              <w:rPr>
+                <w:rFonts w:ascii="Verdana" w:hAnsi="Verdana"/>
+              </w:rPr>
+              <w:t xml:space="preserve"> the total price of an order </w:t>
+            </w:r>
+            <w:r>
+              <w:rPr>
+                <w:rFonts w:ascii="Verdana" w:hAnsi="Verdana"/>
+              </w:rPr>
+              <w:t>instead</w:t>
+            </w:r>
+            <w:r>
+              <w:rPr>
+                <w:rFonts w:ascii="Verdana" w:hAnsi="Verdana"/>
+              </w:rPr>
+              <w:t xml:space="preserve"> of</w:t>
+            </w:r>
+            <w:r>
+              <w:rPr>
+                <w:rFonts w:ascii="Verdana" w:hAnsi="Verdana"/>
+              </w:rPr>
+              <w:t xml:space="preserve"> only the price of </w:t>
+            </w:r>
+            <w:r>
+              <w:rPr>
+                <w:rFonts w:ascii="Verdana" w:hAnsi="Verdana"/>
+              </w:rPr>
+              <w:t>a single meal</w:t>
+            </w:r>
+            <w:r>
+              <w:rPr>
+                <w:rFonts w:ascii="Verdana" w:hAnsi="Verdana"/>
+              </w:rPr>
+              <w:t xml:space="preserve">. </w:t>
+            </w:r>
+            <w:r>
+              <w:rPr>
+                <w:rFonts w:ascii="Verdana" w:hAnsi="Verdana"/>
+              </w:rPr>
+              <w:t xml:space="preserve">The ability to search for meals as well as chefs on the search page could be </w:t>
+            </w:r>
+            <w:r>
+              <w:rPr>
+                <w:rFonts w:ascii="Verdana" w:hAnsi="Verdana"/>
+              </w:rPr>
+              <w:t>useful</w:t>
+            </w:r>
+            <w:r>
+              <w:rPr>
+                <w:rFonts w:ascii="Verdana" w:hAnsi="Verdana"/>
+              </w:rPr>
+              <w:t>.</w:t>
+            </w:r>
+          </w:p>
+        </w:tc>
+      </w:tr>
+    </w:tbl>
+    <w:p>
+      <w:pPr>
+        <w:rPr>
+          <w:rFonts w:ascii="Verdana" w:hAnsi="Verdana"/>
+        </w:rPr>
+      </w:pPr>
+    </w:p>
+    <w:p>
+      <w:pPr>
+        <w:rPr>
+          <w:rFonts w:ascii="Verdana" w:hAnsi="Verdana"/>
           <w:b/>
           <w:bCs/>
           <w:u w:val="single"/>
@@ -1664,6 +1832,7 @@
       </w:pPr>
       <w:r>
         <w:rPr>
+          <w:rFonts w:ascii="Verdana" w:hAnsi="Verdana"/>
           <w:b/>
           <w:bCs/>
           <w:u w:val="single"/>
@@ -1678,8 +1847,14 @@
           <w:ilvl w:val="0"/>
           <w:numId w:val="2"/>
         </w:numPr>
-      </w:pPr>
-      <w:r>
+        <w:rPr>
+          <w:rFonts w:ascii="Verdana" w:hAnsi="Verdana"/>
+        </w:rPr>
+      </w:pPr>
+      <w:r>
+        <w:rPr>
+          <w:rFonts w:ascii="Verdana" w:hAnsi="Verdana"/>
+        </w:rPr>
         <w:t>Made orders separate, so that users can make multiple orders from different chefs at the same time.</w:t>
       </w:r>
     </w:p>
@@ -1690,23 +1865,44 @@
           <w:ilvl w:val="0"/>
           <w:numId w:val="2"/>
         </w:numPr>
-      </w:pPr>
-      <w:r>
+        <w:rPr>
+          <w:rFonts w:ascii="Verdana" w:hAnsi="Verdana"/>
+        </w:rPr>
+      </w:pPr>
+      <w:r>
+        <w:rPr>
+          <w:rFonts w:ascii="Verdana" w:hAnsi="Verdana"/>
+        </w:rPr>
         <w:t xml:space="preserve">The words “eat at home” were changed to “eat in” on the meal ordering page </w:t>
       </w:r>
       <w:r>
+        <w:rPr>
+          <w:rFonts w:ascii="Verdana" w:hAnsi="Verdana"/>
+        </w:rPr>
         <w:t>to</w:t>
       </w:r>
       <w:r>
+        <w:rPr>
+          <w:rFonts w:ascii="Verdana" w:hAnsi="Verdana"/>
+        </w:rPr>
         <w:t xml:space="preserve"> specify the </w:t>
       </w:r>
       <w:r>
+        <w:rPr>
+          <w:rFonts w:ascii="Verdana" w:hAnsi="Verdana"/>
+        </w:rPr>
         <w:t xml:space="preserve">fact that the user will be eating at the </w:t>
       </w:r>
       <w:r>
+        <w:rPr>
+          <w:rFonts w:ascii="Verdana" w:hAnsi="Verdana"/>
+        </w:rPr>
         <w:t>chef’s</w:t>
       </w:r>
       <w:r>
+        <w:rPr>
+          <w:rFonts w:ascii="Verdana" w:hAnsi="Verdana"/>
+        </w:rPr>
         <w:t xml:space="preserve"> house.</w:t>
       </w:r>
     </w:p>
@@ -1717,14 +1913,26 @@
           <w:ilvl w:val="0"/>
           <w:numId w:val="2"/>
         </w:numPr>
-      </w:pPr>
-      <w:r>
+        <w:rPr>
+          <w:rFonts w:ascii="Verdana" w:hAnsi="Verdana"/>
+        </w:rPr>
+      </w:pPr>
+      <w:r>
+        <w:rPr>
+          <w:rFonts w:ascii="Verdana" w:hAnsi="Verdana"/>
+        </w:rPr>
         <w:t xml:space="preserve">Orders now display their total price, </w:t>
       </w:r>
       <w:r>
+        <w:rPr>
+          <w:rFonts w:ascii="Verdana" w:hAnsi="Verdana"/>
+        </w:rPr>
         <w:t>i.e.</w:t>
       </w:r>
       <w:r>
+        <w:rPr>
+          <w:rFonts w:ascii="Verdana" w:hAnsi="Verdana"/>
+        </w:rPr>
         <w:t xml:space="preserve"> accounting for the number of meals, instead of the price of a single meal.</w:t>
       </w:r>
     </w:p>
@@ -1735,36 +1943,70 @@
           <w:ilvl w:val="0"/>
           <w:numId w:val="2"/>
         </w:numPr>
-      </w:pPr>
-      <w:r>
+        <w:rPr>
+          <w:rFonts w:ascii="Verdana" w:hAnsi="Verdana"/>
+        </w:rPr>
+      </w:pPr>
+      <w:r>
+        <w:rPr>
+          <w:rFonts w:ascii="Verdana" w:hAnsi="Verdana"/>
+        </w:rPr>
         <w:t xml:space="preserve">On the searching </w:t>
       </w:r>
       <w:r>
+        <w:rPr>
+          <w:rFonts w:ascii="Verdana" w:hAnsi="Verdana"/>
+        </w:rPr>
         <w:t>page</w:t>
       </w:r>
       <w:r>
+        <w:rPr>
+          <w:rFonts w:ascii="Verdana" w:hAnsi="Verdana"/>
+        </w:rPr>
         <w:t>, an option to search for either meals or users</w:t>
       </w:r>
       <w:r>
+        <w:rPr>
+          <w:rFonts w:ascii="Verdana" w:hAnsi="Verdana"/>
+        </w:rPr>
         <w:t>/chefs</w:t>
       </w:r>
       <w:r>
+        <w:rPr>
+          <w:rFonts w:ascii="Verdana" w:hAnsi="Verdana"/>
+        </w:rPr>
         <w:t xml:space="preserve"> was added.</w:t>
       </w:r>
       <w:r>
+        <w:rPr>
+          <w:rFonts w:ascii="Verdana" w:hAnsi="Verdana"/>
+        </w:rPr>
         <w:t xml:space="preserve"> Previously this was only users</w:t>
       </w:r>
       <w:r>
+        <w:rPr>
+          <w:rFonts w:ascii="Verdana" w:hAnsi="Verdana"/>
+        </w:rPr>
         <w:t>/chefs</w:t>
       </w:r>
       <w:r>
+        <w:rPr>
+          <w:rFonts w:ascii="Verdana" w:hAnsi="Verdana"/>
+        </w:rPr>
         <w:t>.</w:t>
       </w:r>
     </w:p>
-    <w:p/>
     <w:p>
       <w:pPr>
         <w:rPr>
+          <w:rFonts w:ascii="Verdana" w:hAnsi="Verdana"/>
+        </w:rPr>
+      </w:pPr>
+    </w:p>
+    <w:p>
+      <w:pPr>
+        <w:rPr>
+          <w:rFonts w:ascii="Verdana" w:hAnsi="Verdana"/>
           <w:b/>
           <w:bCs/>
           <w:sz w:val="28"/>
@@ -1773,6 +2015,7 @@
       </w:pPr>
       <w:r>
         <w:rPr>
+          <w:rFonts w:ascii="Verdana" w:hAnsi="Verdana"/>
           <w:b/>
           <w:bCs/>
           <w:sz w:val="28"/>
@@ -1782,37 +2025,143 @@
       </w:r>
     </w:p>
     <w:p>
-      <w:r>
-        <w:t>Unit testing is a type of software testing in which individual components/units of a software are tested. This allows for validation of the functionality of the individual components. There are various benefits to unit testing;</w:t>
-      </w:r>
+      <w:pPr>
+        <w:rPr>
+          <w:rFonts w:ascii="Verdana" w:hAnsi="Verdana"/>
+        </w:rPr>
+      </w:pPr>
+      <w:r>
+        <w:rPr>
+          <w:rFonts w:ascii="Verdana" w:hAnsi="Verdana"/>
+        </w:rPr>
+        <w:t xml:space="preserve">Unit testing is a type of software testing in which individual components/units of a software are tested. This allows for validation of the functionality of the individual components. There are various benefits to unit </w:t>
+      </w:r>
+      <w:proofErr w:type="gramStart"/>
+      <w:r>
+        <w:rPr>
+          <w:rFonts w:ascii="Verdana" w:hAnsi="Verdana"/>
+        </w:rPr>
+        <w:t>testing;</w:t>
+      </w:r>
+      <w:proofErr w:type="gramEnd"/>
     </w:p>
     <w:p>
-      <w:r>
+      <w:pPr>
+        <w:rPr>
+          <w:rFonts w:ascii="Verdana" w:hAnsi="Verdana"/>
+        </w:rPr>
+      </w:pPr>
+      <w:r>
+        <w:rPr>
+          <w:rFonts w:ascii="Verdana" w:hAnsi="Verdana"/>
+        </w:rPr>
         <w:t>- It increases confidence in changing/maintaining code. When well written unit tests are run on every system change, errors can be caught quickly preventing these changes from being added to version control.</w:t>
       </w:r>
     </w:p>
     <w:p>
-      <w:r>
+      <w:pPr>
+        <w:rPr>
+          <w:rFonts w:ascii="Verdana" w:hAnsi="Verdana"/>
+        </w:rPr>
+      </w:pPr>
+      <w:r>
+        <w:rPr>
+          <w:rFonts w:ascii="Verdana" w:hAnsi="Verdana"/>
+        </w:rPr>
         <w:t>- It makes code more reusable. This is as a result of the forced format which code is forced into in order to make unit testing possible.</w:t>
       </w:r>
     </w:p>
     <w:p>
-      <w:r>
+      <w:pPr>
+        <w:rPr>
+          <w:rFonts w:ascii="Verdana" w:hAnsi="Verdana"/>
+        </w:rPr>
+      </w:pPr>
+      <w:r>
+        <w:rPr>
+          <w:rFonts w:ascii="Verdana" w:hAnsi="Verdana"/>
+        </w:rPr>
+        <w:lastRenderedPageBreak/>
         <w:t>- Generally, the cost of fixing an error is lessened in terms of time and effort for unit tests in comparison to normal debugging. This is because unit tests make the location of the error immediately apparent.</w:t>
       </w:r>
     </w:p>
     <w:p>
-      <w:r>
-        <w:lastRenderedPageBreak/>
+      <w:pPr>
+        <w:rPr>
+          <w:rFonts w:ascii="Verdana" w:hAnsi="Verdana"/>
+        </w:rPr>
+      </w:pPr>
+      <w:r>
+        <w:rPr>
+          <w:rFonts w:ascii="Verdana" w:hAnsi="Verdana"/>
+        </w:rPr>
         <w:t>- It provides a basic documentation of the system. Reading unit tests gives developers a better understanding of the features being tested within the software system.</w:t>
       </w:r>
     </w:p>
     <w:p>
-      <w:r>
+      <w:pPr>
+        <w:rPr>
+          <w:rFonts w:ascii="Verdana" w:hAnsi="Verdana"/>
+        </w:rPr>
+      </w:pPr>
+      <w:r>
+        <w:rPr>
+          <w:rFonts w:ascii="Verdana" w:hAnsi="Verdana"/>
+        </w:rPr>
         <w:t>As a result of these benefits, using unit testing for the system made sense. Unit tests focused on the classes of the system due to their extensive use throughout it.</w:t>
       </w:r>
+      <w:r>
+        <w:rPr>
+          <w:rFonts w:ascii="Verdana" w:hAnsi="Verdana"/>
+        </w:rPr>
+        <w:t xml:space="preserve"> Unit testing on the GUI code was overlooked, since u</w:t>
+      </w:r>
+      <w:r>
+        <w:rPr>
+          <w:rFonts w:ascii="Verdana" w:hAnsi="Verdana"/>
+        </w:rPr>
+        <w:t xml:space="preserve">nit testing is difficult to </w:t>
+      </w:r>
+      <w:r>
+        <w:rPr>
+          <w:rFonts w:ascii="Verdana" w:hAnsi="Verdana"/>
+        </w:rPr>
+        <w:t>perform</w:t>
+      </w:r>
+      <w:r>
+        <w:rPr>
+          <w:rFonts w:ascii="Verdana" w:hAnsi="Verdana"/>
+        </w:rPr>
+        <w:t xml:space="preserve"> on GUI based code, which is normally </w:t>
+      </w:r>
+      <w:r>
+        <w:rPr>
+          <w:rFonts w:ascii="Verdana" w:hAnsi="Verdana"/>
+        </w:rPr>
+        <w:t>tested</w:t>
+      </w:r>
+      <w:r>
+        <w:rPr>
+          <w:rFonts w:ascii="Verdana" w:hAnsi="Verdana"/>
+        </w:rPr>
+        <w:t xml:space="preserve"> through GUI testing</w:t>
+      </w:r>
+      <w:r>
+        <w:rPr>
+          <w:rFonts w:ascii="Verdana" w:hAnsi="Verdana"/>
+        </w:rPr>
+        <w:t>.</w:t>
+      </w:r>
     </w:p>
-    <w:p/>
+    <w:p>
+      <w:pPr>
+        <w:rPr>
+          <w:rFonts w:ascii="Verdana" w:hAnsi="Verdana"/>
+        </w:rPr>
+      </w:pPr>
+      <w:bookmarkStart w:id="0" w:name="_GoBack"/>
+      <w:bookmarkEnd w:id="0"/>
+    </w:p>
     <w:sectPr>
       <w:pgSz w:w="11906" w:h="16838"/>
       <w:pgMar w:top="1440" w:right="1440" w:bottom="1440" w:left="1440" w:header="708" w:footer="708" w:gutter="0"/>

</xml_diff>

<commit_message>
Starting new android studio dev, plus word upgrades
</commit_message>
<xml_diff>
--- a/Testing Documentation.docx
+++ b/Testing Documentation.docx
@@ -982,11 +982,32 @@
           <w:rFonts w:ascii="Verdana" w:hAnsi="Verdana"/>
           <w:b/>
           <w:bCs/>
-          <w:sz w:val="28"/>
-          <w:szCs w:val="28"/>
-        </w:rPr>
-      </w:pPr>
-      <w:r>
+          <w:u w:val="single"/>
+        </w:rPr>
+      </w:pPr>
+    </w:p>
+    <w:p>
+      <w:pPr>
+        <w:rPr>
+          <w:rFonts w:ascii="Verdana" w:hAnsi="Verdana"/>
+          <w:b/>
+          <w:bCs/>
+          <w:u w:val="single"/>
+        </w:rPr>
+      </w:pPr>
+    </w:p>
+    <w:p>
+      <w:pPr>
+        <w:rPr>
+          <w:rFonts w:ascii="Verdana" w:hAnsi="Verdana"/>
+          <w:b/>
+          <w:bCs/>
+          <w:u w:val="single"/>
+        </w:rPr>
+      </w:pPr>
+    </w:p>
+    <w:p>
+      <w:pPr>
         <w:rPr>
           <w:rFonts w:ascii="Verdana" w:hAnsi="Verdana"/>
           <w:b/>
@@ -994,6 +1015,16 @@
           <w:sz w:val="28"/>
           <w:szCs w:val="28"/>
         </w:rPr>
+      </w:pPr>
+      <w:r>
+        <w:rPr>
+          <w:rFonts w:ascii="Verdana" w:hAnsi="Verdana"/>
+          <w:b/>
+          <w:bCs/>
+          <w:sz w:val="28"/>
+          <w:szCs w:val="28"/>
+        </w:rPr>
+        <w:lastRenderedPageBreak/>
         <w:t>March testing</w:t>
       </w:r>
     </w:p>
@@ -1007,21 +1038,7 @@
         <w:rPr>
           <w:rFonts w:ascii="Verdana" w:hAnsi="Verdana"/>
         </w:rPr>
-        <w:t xml:space="preserve">In </w:t>
-      </w:r>
-      <w:proofErr w:type="gramStart"/>
-      <w:r>
-        <w:rPr>
-          <w:rFonts w:ascii="Verdana" w:hAnsi="Verdana"/>
-        </w:rPr>
-        <w:t>march</w:t>
-      </w:r>
-      <w:proofErr w:type="gramEnd"/>
-      <w:r>
-        <w:rPr>
-          <w:rFonts w:ascii="Verdana" w:hAnsi="Verdana"/>
-        </w:rPr>
-        <w:t xml:space="preserve"> 2020 an updated version of the app was created, and subject to testing by two users </w:t>
+        <w:t xml:space="preserve">In march 2020 an updated version of the app was created, and subject to testing by two users </w:t>
       </w:r>
     </w:p>
     <w:p>
@@ -1090,7 +1107,6 @@
                 <w:color w:val="000000"/>
                 <w:lang w:eastAsia="en-GB"/>
               </w:rPr>
-              <w:lastRenderedPageBreak/>
               <w:t>Tester</w:t>
             </w:r>
           </w:p>
@@ -1420,13 +1436,6 @@
         </w:tc>
       </w:tr>
     </w:tbl>
-    <w:p>
-      <w:pPr>
-        <w:rPr>
-          <w:rFonts w:ascii="Verdana" w:hAnsi="Verdana"/>
-        </w:rPr>
-      </w:pPr>
-    </w:p>
     <w:p>
       <w:pPr>
         <w:rPr>
@@ -2007,6 +2016,54 @@
       <w:pPr>
         <w:rPr>
           <w:rFonts w:ascii="Verdana" w:hAnsi="Verdana"/>
+        </w:rPr>
+      </w:pPr>
+    </w:p>
+    <w:p>
+      <w:pPr>
+        <w:rPr>
+          <w:rFonts w:ascii="Verdana" w:hAnsi="Verdana"/>
+        </w:rPr>
+      </w:pPr>
+      <w:r>
+        <w:rPr>
+          <w:rFonts w:ascii="Verdana" w:hAnsi="Verdana"/>
+        </w:rPr>
+        <w:t xml:space="preserve">How </w:t>
+      </w:r>
+      <w:r>
+        <w:rPr>
+          <w:rFonts w:ascii="Verdana" w:hAnsi="Verdana"/>
+        </w:rPr>
+        <w:t>user testing benefited the system.</w:t>
+      </w:r>
+      <w:r>
+        <w:rPr>
+          <w:rFonts w:ascii="Verdana" w:hAnsi="Verdana"/>
+        </w:rPr>
+        <w:t xml:space="preserve"> </w:t>
+      </w:r>
+      <w:bookmarkStart w:id="0" w:name="_GoBack"/>
+      <w:bookmarkEnd w:id="0"/>
+    </w:p>
+    <w:p>
+      <w:pPr>
+        <w:rPr>
+          <w:rFonts w:ascii="Verdana" w:hAnsi="Verdana"/>
+        </w:rPr>
+      </w:pPr>
+    </w:p>
+    <w:p>
+      <w:pPr>
+        <w:rPr>
+          <w:rFonts w:ascii="Verdana" w:hAnsi="Verdana"/>
+        </w:rPr>
+      </w:pPr>
+    </w:p>
+    <w:p>
+      <w:pPr>
+        <w:rPr>
+          <w:rFonts w:ascii="Verdana" w:hAnsi="Verdana"/>
           <w:b/>
           <w:bCs/>
           <w:sz w:val="28"/>
@@ -2034,16 +2091,9 @@
         <w:rPr>
           <w:rFonts w:ascii="Verdana" w:hAnsi="Verdana"/>
         </w:rPr>
-        <w:t xml:space="preserve">Unit testing is a type of software testing in which individual components/units of a software are tested. This allows for validation of the functionality of the individual components. There are various benefits to unit </w:t>
-      </w:r>
-      <w:proofErr w:type="gramStart"/>
-      <w:r>
-        <w:rPr>
-          <w:rFonts w:ascii="Verdana" w:hAnsi="Verdana"/>
-        </w:rPr>
-        <w:t>testing;</w:t>
-      </w:r>
-      <w:proofErr w:type="gramEnd"/>
+        <w:lastRenderedPageBreak/>
+        <w:t>Unit testing is a type of software testing in which individual components/units of a software are tested. This allows for validation of the functionality of the individual components. There are various benefits to unit testing;</w:t>
+      </w:r>
     </w:p>
     <w:p>
       <w:pPr>
@@ -2081,7 +2131,6 @@
         <w:rPr>
           <w:rFonts w:ascii="Verdana" w:hAnsi="Verdana"/>
         </w:rPr>
-        <w:lastRenderedPageBreak/>
         <w:t>- Generally, the cost of fixing an error is lessened in terms of time and effort for unit tests in comparison to normal debugging. This is because unit tests make the location of the error immediately apparent.</w:t>
       </w:r>
     </w:p>
@@ -2159,8 +2208,6 @@
           <w:rFonts w:ascii="Verdana" w:hAnsi="Verdana"/>
         </w:rPr>
       </w:pPr>
-      <w:bookmarkStart w:id="0" w:name="_GoBack"/>
-      <w:bookmarkEnd w:id="0"/>
     </w:p>
     <w:sectPr>
       <w:pgSz w:w="11906" w:h="16838"/>

</xml_diff>

<commit_message>
Added coursework instructions and movie script
</commit_message>
<xml_diff>
--- a/Testing Documentation.docx
+++ b/Testing Documentation.docx
@@ -278,21 +278,7 @@
         <w:rPr>
           <w:rFonts w:ascii="Verdana" w:hAnsi="Verdana"/>
         </w:rPr>
-        <w:t>In the case of the ‘</w:t>
-      </w:r>
-      <w:proofErr w:type="spellStart"/>
-      <w:r>
-        <w:rPr>
-          <w:rFonts w:ascii="Verdana" w:hAnsi="Verdana"/>
-        </w:rPr>
-        <w:t>MeNU</w:t>
-      </w:r>
-      <w:proofErr w:type="spellEnd"/>
-      <w:r>
-        <w:rPr>
-          <w:rFonts w:ascii="Verdana" w:hAnsi="Verdana"/>
-        </w:rPr>
-        <w:t xml:space="preserve">’ app two users were asked </w:t>
+        <w:t xml:space="preserve">In the case of the ‘MeNU’ app two users were asked </w:t>
       </w:r>
       <w:r>
         <w:rPr>
@@ -343,6 +329,26 @@
           <w:rFonts w:ascii="Verdana" w:hAnsi="Verdana"/>
         </w:rPr>
       </w:pPr>
+      <w:r>
+        <w:rPr>
+          <w:rFonts w:ascii="Verdana" w:hAnsi="Verdana"/>
+        </w:rPr>
+        <w:t xml:space="preserve">DISCUSS SOME CHANGES THAT SHOULD BE </w:t>
+      </w:r>
+      <w:r>
+        <w:rPr>
+          <w:rFonts w:ascii="Verdana" w:hAnsi="Verdana"/>
+        </w:rPr>
+        <w:t>MADE</w:t>
+      </w:r>
+      <w:bookmarkStart w:id="0" w:name="_GoBack"/>
+      <w:bookmarkEnd w:id="0"/>
+      <w:r>
+        <w:rPr>
+          <w:rFonts w:ascii="Verdana" w:hAnsi="Verdana"/>
+        </w:rPr>
+        <w:t xml:space="preserve"> IN THE FUTURE.</w:t>
+      </w:r>
     </w:p>
     <w:p>
       <w:pPr>
@@ -848,18 +854,8 @@
                 <w:color w:val="000000"/>
                 <w:lang w:eastAsia="en-GB"/>
               </w:rPr>
-              <w:t xml:space="preserve">Liam </w:t>
-            </w:r>
-            <w:proofErr w:type="spellStart"/>
-            <w:r>
-              <w:rPr>
-                <w:rFonts w:ascii="Verdana" w:eastAsia="Times New Roman" w:hAnsi="Verdana" w:cs="Calibri"/>
-                <w:color w:val="000000"/>
-                <w:lang w:eastAsia="en-GB"/>
-              </w:rPr>
-              <w:t>Franey</w:t>
-            </w:r>
-            <w:proofErr w:type="spellEnd"/>
+              <w:t>Liam Franey</w:t>
+            </w:r>
           </w:p>
         </w:tc>
       </w:tr>
@@ -1835,18 +1831,8 @@
                 <w:color w:val="000000"/>
                 <w:lang w:eastAsia="en-GB"/>
               </w:rPr>
-              <w:t xml:space="preserve">Liam </w:t>
-            </w:r>
-            <w:proofErr w:type="spellStart"/>
-            <w:r>
-              <w:rPr>
-                <w:rFonts w:ascii="Verdana" w:eastAsia="Times New Roman" w:hAnsi="Verdana" w:cs="Calibri"/>
-                <w:color w:val="000000"/>
-                <w:lang w:eastAsia="en-GB"/>
-              </w:rPr>
-              <w:t>Franey</w:t>
-            </w:r>
-            <w:proofErr w:type="spellEnd"/>
+              <w:t>Liam Franey</w:t>
+            </w:r>
           </w:p>
         </w:tc>
       </w:tr>
@@ -2477,15 +2463,7 @@
         <w:rPr>
           <w:rFonts w:ascii="Verdana" w:hAnsi="Verdana"/>
         </w:rPr>
-        <w:t xml:space="preserve">final run of the unit tests. These were run each time a major change to the system was made for the reasons clarified above. </w:t>
-      </w:r>
-      <w:bookmarkStart w:id="0" w:name="_GoBack"/>
-      <w:bookmarkEnd w:id="0"/>
-      <w:r>
-        <w:rPr>
-          <w:rFonts w:ascii="Verdana" w:hAnsi="Verdana"/>
-        </w:rPr>
-        <w:t xml:space="preserve"> </w:t>
+        <w:t xml:space="preserve">final run of the unit tests. These were run each time a major change to the system was made for the reasons clarified above.  </w:t>
       </w:r>
     </w:p>
     <w:p>

</xml_diff>